<commit_message>
Finnished presentation and polished doc
</commit_message>
<xml_diff>
--- a/First_Delivery/presentation/CI_G15.docx
+++ b/First_Delivery/presentation/CI_G15.docx
@@ -282,23 +282,7 @@
           <w:rStyle w:val="3oh-"/>
           <w:rFonts w:ascii="Calibri" w:hAnsi="Calibri" w:cs="Calibri"/>
         </w:rPr>
-        <w:t xml:space="preserve">low investment in books be a signal that </w:t>
-      </w:r>
-      <w:proofErr w:type="gramStart"/>
-      <w:r>
-        <w:rPr>
-          <w:rStyle w:val="3oh-"/>
-          <w:rFonts w:ascii="Calibri" w:hAnsi="Calibri" w:cs="Calibri"/>
-        </w:rPr>
-        <w:t>in a given</w:t>
-      </w:r>
-      <w:proofErr w:type="gramEnd"/>
-      <w:r>
-        <w:rPr>
-          <w:rStyle w:val="3oh-"/>
-          <w:rFonts w:ascii="Calibri" w:hAnsi="Calibri" w:cs="Calibri"/>
-        </w:rPr>
-        <w:t xml:space="preserve"> country the students will underperform in science or even mathematics topics? The aim of our visualization is to answer</w:t>
+        <w:t>low investment in books be a signal that in a given country the students will underperform in science or even mathematics topics? The aim of our visualization is to answer</w:t>
       </w:r>
       <w:r>
         <w:rPr>
@@ -669,23 +653,7 @@
           <w:rFonts w:ascii="Calibri" w:eastAsia="DejaVu Sans Condensed" w:hAnsi="Calibri" w:cs="DejaVu Sans Condensed"/>
           <w:lang w:val="en-GB"/>
         </w:rPr>
-        <w:t xml:space="preserve">purpose, most of the dataset in use are available on Eurostat and </w:t>
-      </w:r>
-      <w:proofErr w:type="spellStart"/>
-      <w:r>
-        <w:rPr>
-          <w:rFonts w:ascii="Calibri" w:eastAsia="DejaVu Sans Condensed" w:hAnsi="Calibri" w:cs="DejaVu Sans Condensed"/>
-          <w:lang w:val="en-GB"/>
-        </w:rPr>
-        <w:t>PorData</w:t>
-      </w:r>
-      <w:proofErr w:type="spellEnd"/>
-      <w:r>
-        <w:rPr>
-          <w:rFonts w:ascii="Calibri" w:eastAsia="DejaVu Sans Condensed" w:hAnsi="Calibri" w:cs="DejaVu Sans Condensed"/>
-          <w:lang w:val="en-GB"/>
-        </w:rPr>
-        <w:t xml:space="preserve">. </w:t>
+        <w:t xml:space="preserve">purpose, most of the dataset in use are available on Eurostat and PorData. </w:t>
       </w:r>
     </w:p>
     <w:p>
@@ -900,58 +868,6 @@
         <w:jc w:val="both"/>
         <w:rPr>
           <w:rFonts w:ascii="Calibri" w:eastAsia="DejaVu Sans Condensed" w:hAnsi="Calibri"/>
-          <w:highlight w:val="yellow"/>
-          <w:lang w:val="en-GB"/>
-        </w:rPr>
-      </w:pPr>
-      <w:r>
-        <w:rPr>
-          <w:rFonts w:ascii="Calibri" w:eastAsia="DejaVu Sans Condensed" w:hAnsi="Calibri"/>
-          <w:highlight w:val="yellow"/>
-          <w:lang w:val="en-GB"/>
-        </w:rPr>
-        <w:t>- Try to provide a description that allows for the understanding of the questions and their complexity: this will be reflected on your grade.</w:t>
-      </w:r>
-    </w:p>
-    <w:p>
-      <w:pPr>
-        <w:pStyle w:val="PargrafodaLista"/>
-        <w:widowControl w:val="0"/>
-        <w:numPr>
-          <w:ilvl w:val="0"/>
-          <w:numId w:val="1"/>
-        </w:numPr>
-        <w:suppressAutoHyphens/>
-        <w:spacing w:after="120"/>
-        <w:jc w:val="both"/>
-        <w:rPr>
-          <w:rFonts w:ascii="Calibri" w:eastAsia="DejaVu Sans Condensed" w:hAnsi="Calibri"/>
-          <w:highlight w:val="yellow"/>
-          <w:lang w:val="en-GB"/>
-        </w:rPr>
-      </w:pPr>
-      <w:r>
-        <w:rPr>
-          <w:rFonts w:ascii="Calibri" w:eastAsia="DejaVu Sans Condensed" w:hAnsi="Calibri"/>
-          <w:highlight w:val="yellow"/>
-          <w:lang w:val="en-GB"/>
-        </w:rPr>
-        <w:t>- Question enunciation must be as clear and concrete as possible.</w:t>
-      </w:r>
-    </w:p>
-    <w:p>
-      <w:pPr>
-        <w:pStyle w:val="PargrafodaLista"/>
-        <w:widowControl w:val="0"/>
-        <w:numPr>
-          <w:ilvl w:val="0"/>
-          <w:numId w:val="1"/>
-        </w:numPr>
-        <w:suppressAutoHyphens/>
-        <w:spacing w:after="120"/>
-        <w:jc w:val="both"/>
-        <w:rPr>
-          <w:rFonts w:ascii="Calibri" w:eastAsia="DejaVu Sans Condensed" w:hAnsi="Calibri"/>
           <w:lang w:val="en-GB"/>
         </w:rPr>
       </w:pPr>
@@ -1047,19 +963,6 @@
     </w:p>
     <w:p>
       <w:pPr>
-        <w:widowControl w:val="0"/>
-        <w:suppressAutoHyphens/>
-        <w:spacing w:after="120"/>
-        <w:ind w:left="1080"/>
-        <w:jc w:val="both"/>
-        <w:rPr>
-          <w:rFonts w:ascii="Calibri" w:eastAsia="DejaVu Sans Condensed" w:hAnsi="Calibri"/>
-          <w:lang w:val="en-GB"/>
-        </w:rPr>
-      </w:pPr>
-    </w:p>
-    <w:p>
-      <w:pPr>
         <w:pStyle w:val="PargrafodaLista"/>
         <w:widowControl w:val="0"/>
         <w:numPr>
@@ -1483,26 +1386,6 @@
     </w:p>
     <w:p>
       <w:pPr>
-        <w:widowControl w:val="0"/>
-        <w:suppressAutoHyphens/>
-        <w:spacing w:after="120"/>
-        <w:jc w:val="both"/>
-        <w:rPr>
-          <w:rFonts w:ascii="Calibri" w:eastAsia="DejaVu Sans Condensed" w:hAnsi="Calibri"/>
-          <w:lang w:val="en-GB"/>
-        </w:rPr>
-      </w:pPr>
-      <w:r>
-        <w:rPr>
-          <w:rFonts w:ascii="Calibri" w:eastAsia="DejaVu Sans Condensed" w:hAnsi="Calibri"/>
-          <w:highlight w:val="yellow"/>
-          <w:lang w:val="en-GB"/>
-        </w:rPr>
-        <w:t>Some examples of data that show that the above are possible and adequate</w:t>
-      </w:r>
-    </w:p>
-    <w:p>
-      <w:pPr>
         <w:spacing w:after="0"/>
         <w:rPr>
           <w:rFonts w:ascii="Courier New" w:hAnsi="Courier New" w:cs="Courier New"/>
@@ -1511,6 +1394,7 @@
         </w:rPr>
       </w:pPr>
       <w:bookmarkStart w:id="0" w:name="_GoBack"/>
+      <w:bookmarkEnd w:id="0"/>
       <w:r>
         <w:rPr>
           <w:rFonts w:ascii="Courier New" w:hAnsi="Courier New" w:cs="Courier New"/>
@@ -1710,7 +1594,6 @@
         </w:rPr>
         <w:t xml:space="preserve">year; </w:t>
       </w:r>
-      <w:proofErr w:type="spellStart"/>
       <w:r>
         <w:rPr>
           <w:rFonts w:ascii="Courier New" w:hAnsi="Courier New" w:cs="Courier New"/>
@@ -1718,7 +1601,6 @@
         </w:rPr>
         <w:t>training_field</w:t>
       </w:r>
-      <w:proofErr w:type="spellEnd"/>
       <w:r>
         <w:rPr>
           <w:rFonts w:ascii="Courier New" w:hAnsi="Courier New" w:cs="Courier New"/>
@@ -2006,23 +1888,7 @@
           <w:rFonts w:ascii="Courier New" w:hAnsi="Courier New" w:cs="Courier New"/>
           <w:sz w:val="18"/>
         </w:rPr>
-        <w:t xml:space="preserve"> </w:t>
-      </w:r>
-      <w:proofErr w:type="spellStart"/>
-      <w:r>
-        <w:rPr>
-          <w:rFonts w:ascii="Courier New" w:hAnsi="Courier New" w:cs="Courier New"/>
-          <w:sz w:val="18"/>
-        </w:rPr>
-        <w:t>percentage_of_total</w:t>
-      </w:r>
-      <w:proofErr w:type="spellEnd"/>
-      <w:r>
-        <w:rPr>
-          <w:rFonts w:ascii="Courier New" w:hAnsi="Courier New" w:cs="Courier New"/>
-          <w:sz w:val="18"/>
-        </w:rPr>
-        <w:t>(value)</w:t>
+        <w:t xml:space="preserve"> percentage_of_total(value)</w:t>
       </w:r>
     </w:p>
     <w:p>
@@ -2076,7 +1942,6 @@
         </w:rPr>
         <w:t>0.9</w:t>
       </w:r>
-      <w:bookmarkEnd w:id="0"/>
     </w:p>
     <w:sectPr>
       <w:pgSz w:w="11900" w:h="16840"/>

</xml_diff>

<commit_message>
Final version to be delivered
</commit_message>
<xml_diff>
--- a/First_Delivery/presentation/CI_G15.docx
+++ b/First_Delivery/presentation/CI_G15.docx
@@ -854,46 +854,8 @@
         </w:rPr>
         <w:t>. Example Questions</w:t>
       </w:r>
-    </w:p>
-    <w:p>
-      <w:pPr>
-        <w:pStyle w:val="PargrafodaLista"/>
-        <w:widowControl w:val="0"/>
-        <w:numPr>
-          <w:ilvl w:val="0"/>
-          <w:numId w:val="1"/>
-        </w:numPr>
-        <w:suppressAutoHyphens/>
-        <w:spacing w:after="120"/>
-        <w:jc w:val="both"/>
-        <w:rPr>
-          <w:rFonts w:ascii="Calibri" w:eastAsia="DejaVu Sans Condensed" w:hAnsi="Calibri"/>
-          <w:lang w:val="en-GB"/>
-        </w:rPr>
-      </w:pPr>
-      <w:r>
-        <w:rPr>
-          <w:rFonts w:ascii="Calibri" w:eastAsia="DejaVu Sans Condensed" w:hAnsi="Calibri"/>
-          <w:lang w:val="en-GB"/>
-        </w:rPr>
-        <w:tab/>
-        <w:t>Below each question is a brief explanation with the tasks required by the user to answer the question.</w:t>
-      </w:r>
-    </w:p>
-    <w:p>
-      <w:pPr>
-        <w:pStyle w:val="PargrafodaLista"/>
-        <w:widowControl w:val="0"/>
-        <w:suppressAutoHyphens/>
-        <w:spacing w:after="120"/>
-        <w:jc w:val="both"/>
-        <w:rPr>
-          <w:rFonts w:ascii="Calibri" w:eastAsia="DejaVu Sans Condensed" w:hAnsi="Calibri"/>
-          <w:highlight w:val="yellow"/>
-          <w:u w:val="single"/>
-          <w:lang w:val="en-GB"/>
-        </w:rPr>
-      </w:pPr>
+      <w:bookmarkStart w:id="0" w:name="_GoBack"/>
+      <w:bookmarkEnd w:id="0"/>
     </w:p>
     <w:p>
       <w:pPr>
@@ -1393,8 +1355,6 @@
           <w:u w:val="single"/>
         </w:rPr>
       </w:pPr>
-      <w:bookmarkStart w:id="0" w:name="_GoBack"/>
-      <w:bookmarkEnd w:id="0"/>
       <w:r>
         <w:rPr>
           <w:rFonts w:ascii="Courier New" w:hAnsi="Courier New" w:cs="Courier New"/>

</xml_diff>

<commit_message>
updated with the presentation feedback
</commit_message>
<xml_diff>
--- a/First_Delivery/presentation/CI_G15.docx
+++ b/First_Delivery/presentation/CI_G15.docx
@@ -11,6 +11,7 @@
           <w:color w:val="auto"/>
           <w:sz w:val="37"/>
           <w:szCs w:val="37"/>
+          <w:u w:val="single"/>
           <w:lang w:val="en-GB"/>
         </w:rPr>
       </w:pPr>
@@ -151,7 +152,29 @@
           <w:rFonts w:ascii="Calibri" w:eastAsia="DejaVu Sans Condensed" w:hAnsi="Calibri"/>
         </w:rPr>
         <w:tab/>
-        <w:t xml:space="preserve">Not only is reading important when studying, but also, when reading books in our daily lives, and this is because reading helps us develop skills that are important to our wellbeing. It helps to improve your self-expression capabilities since you are extending your vocabulary, it can teach you how to deal with certain obstacles you find in </w:t>
+        <w:t xml:space="preserve">Not only is reading important when studying, but also, when reading books in our daily lives, and this is because reading helps us develop skills that are important to our wellbeing. It helps to improve your </w:t>
+      </w:r>
+      <w:r>
+        <w:rPr>
+          <w:rFonts w:ascii="Calibri" w:eastAsia="DejaVu Sans Condensed" w:hAnsi="Calibri"/>
+          <w:u w:val="single"/>
+        </w:rPr>
+        <w:t>sel</w:t>
+      </w:r>
+      <w:bookmarkStart w:id="0" w:name="_GoBack"/>
+      <w:bookmarkEnd w:id="0"/>
+      <w:r>
+        <w:rPr>
+          <w:rFonts w:ascii="Calibri" w:eastAsia="DejaVu Sans Condensed" w:hAnsi="Calibri"/>
+          <w:u w:val="single"/>
+        </w:rPr>
+        <w:t>f</w:t>
+      </w:r>
+      <w:r>
+        <w:rPr>
+          <w:rFonts w:ascii="Calibri" w:eastAsia="DejaVu Sans Condensed" w:hAnsi="Calibri"/>
+        </w:rPr>
+        <w:t xml:space="preserve">-expression capabilities since you are extending your vocabulary, it can teach you how to deal with certain obstacles you find in </w:t>
       </w:r>
       <w:r>
         <w:rPr>
@@ -653,7 +676,23 @@
           <w:rFonts w:ascii="Calibri" w:eastAsia="DejaVu Sans Condensed" w:hAnsi="Calibri" w:cs="DejaVu Sans Condensed"/>
           <w:lang w:val="en-GB"/>
         </w:rPr>
-        <w:t xml:space="preserve">purpose, most of the dataset in use are available on Eurostat and PorData. </w:t>
+        <w:t xml:space="preserve">purpose, most of the dataset in use are available on Eurostat and </w:t>
+      </w:r>
+      <w:proofErr w:type="spellStart"/>
+      <w:r>
+        <w:rPr>
+          <w:rFonts w:ascii="Calibri" w:eastAsia="DejaVu Sans Condensed" w:hAnsi="Calibri" w:cs="DejaVu Sans Condensed"/>
+          <w:lang w:val="en-GB"/>
+        </w:rPr>
+        <w:t>PorData</w:t>
+      </w:r>
+      <w:proofErr w:type="spellEnd"/>
+      <w:r>
+        <w:rPr>
+          <w:rFonts w:ascii="Calibri" w:eastAsia="DejaVu Sans Condensed" w:hAnsi="Calibri" w:cs="DejaVu Sans Condensed"/>
+          <w:lang w:val="en-GB"/>
+        </w:rPr>
+        <w:t xml:space="preserve">. </w:t>
       </w:r>
     </w:p>
     <w:p>
@@ -674,7 +713,22 @@
           <w:rFonts w:ascii="Calibri" w:eastAsia="DejaVu Sans Condensed" w:hAnsi="Calibri" w:cs="DejaVu Sans Condensed"/>
           <w:lang w:val="en-GB"/>
         </w:rPr>
-        <w:t xml:space="preserve">We assume the possibility that data from these sources may need to be clean, however most of them are already sort in some order. </w:t>
+        <w:t xml:space="preserve">We assume the possibility that data from these sources may need to be </w:t>
+      </w:r>
+      <w:r>
+        <w:rPr>
+          <w:rFonts w:ascii="Calibri" w:eastAsia="DejaVu Sans Condensed" w:hAnsi="Calibri" w:cs="DejaVu Sans Condensed"/>
+          <w:u w:val="single"/>
+          <w:lang w:val="en-GB"/>
+        </w:rPr>
+        <w:t>clean</w:t>
+      </w:r>
+      <w:r>
+        <w:rPr>
+          <w:rFonts w:ascii="Calibri" w:eastAsia="DejaVu Sans Condensed" w:hAnsi="Calibri" w:cs="DejaVu Sans Condensed"/>
+          <w:lang w:val="en-GB"/>
+        </w:rPr>
+        <w:t xml:space="preserve">, however most of them are already sort in some order. </w:t>
       </w:r>
     </w:p>
     <w:p>
@@ -705,37 +759,42 @@
         <w:spacing w:after="120"/>
         <w:jc w:val="both"/>
         <w:rPr>
-          <w:rStyle w:val="Hiperligao"/>
-          <w:rFonts w:ascii="Calibri" w:eastAsia="DejaVu Sans Condensed" w:hAnsi="Calibri"/>
-          <w:color w:val="auto"/>
-          <w:u w:val="none"/>
-          <w:lang w:val="en-GB"/>
-        </w:rPr>
-      </w:pPr>
-      <w:r>
-        <w:rPr>
-          <w:rFonts w:ascii="Calibri" w:eastAsia="DejaVu Sans Condensed" w:hAnsi="Calibri"/>
-          <w:lang w:val="en-GB"/>
-        </w:rPr>
-        <w:tab/>
-      </w:r>
-      <w:r>
-        <w:rPr>
-          <w:rFonts w:ascii="Calibri" w:eastAsia="DejaVu Sans Condensed" w:hAnsi="Calibri"/>
-          <w:lang w:val="en-GB"/>
-        </w:rPr>
-        <w:tab/>
-      </w:r>
-      <w:hyperlink r:id="rId5" w:history="1">
-        <w:r>
-          <w:rPr>
-            <w:rStyle w:val="Hiperligao"/>
-            <w:rFonts w:ascii="Calibri" w:eastAsia="DejaVu Sans Condensed" w:hAnsi="Calibri"/>
-            <w:lang w:val="en-GB"/>
-          </w:rPr>
-          <w:t>https://ec.europa.eu/eurostat</w:t>
-        </w:r>
-      </w:hyperlink>
+          <w:rFonts w:ascii="Calibri" w:eastAsia="DejaVu Sans Condensed" w:hAnsi="Calibri"/>
+          <w:highlight w:val="yellow"/>
+          <w:lang w:val="en-GB"/>
+        </w:rPr>
+      </w:pPr>
+      <w:r>
+        <w:rPr>
+          <w:rFonts w:ascii="Calibri" w:eastAsia="DejaVu Sans Condensed" w:hAnsi="Calibri"/>
+          <w:lang w:val="en-GB"/>
+        </w:rPr>
+        <w:t xml:space="preserve">       </w:t>
+      </w:r>
+      <w:r>
+        <w:rPr>
+          <w:rFonts w:ascii="Calibri" w:eastAsia="DejaVu Sans Condensed" w:hAnsi="Calibri"/>
+          <w:highlight w:val="yellow"/>
+          <w:lang w:val="en-GB"/>
+        </w:rPr>
+        <w:t>Using Eurostat</w:t>
+      </w:r>
+      <w:r>
+        <w:rPr>
+          <w:rFonts w:ascii="Calibri" w:eastAsia="DejaVu Sans Condensed" w:hAnsi="Calibri"/>
+          <w:highlight w:val="yellow"/>
+          <w:lang w:val="en-GB"/>
+        </w:rPr>
+        <w:t xml:space="preserve"> data bases</w:t>
+      </w:r>
+      <w:r>
+        <w:rPr>
+          <w:rFonts w:ascii="Calibri" w:eastAsia="DejaVu Sans Condensed" w:hAnsi="Calibri"/>
+          <w:highlight w:val="yellow"/>
+          <w:lang w:val="en-GB"/>
+        </w:rPr>
+        <w:t>:</w:t>
+      </w:r>
     </w:p>
     <w:p>
       <w:pPr>
@@ -747,27 +806,22 @@
           <w:rStyle w:val="Hiperligao"/>
           <w:rFonts w:ascii="Calibri" w:eastAsia="DejaVu Sans Condensed" w:hAnsi="Calibri"/>
           <w:color w:val="auto"/>
+          <w:highlight w:val="yellow"/>
           <w:u w:val="none"/>
           <w:lang w:val="en-GB"/>
         </w:rPr>
       </w:pPr>
       <w:r>
         <w:rPr>
-          <w:rFonts w:ascii="Calibri" w:eastAsia="DejaVu Sans Condensed" w:hAnsi="Calibri"/>
-          <w:lang w:val="en-GB"/>
-        </w:rPr>
-        <w:t xml:space="preserve">                          </w:t>
-      </w:r>
-      <w:hyperlink r:id="rId6" w:history="1">
-        <w:r>
-          <w:rPr>
-            <w:rStyle w:val="Hiperligao"/>
-            <w:rFonts w:ascii="Calibri" w:eastAsia="DejaVu Sans Condensed" w:hAnsi="Calibri"/>
-            <w:lang w:val="en-GB"/>
-          </w:rPr>
-          <w:t>https://pordata.pt</w:t>
-        </w:r>
-      </w:hyperlink>
+          <w:rStyle w:val="Hiperligao"/>
+          <w:rFonts w:ascii="Calibri" w:eastAsia="DejaVu Sans Condensed" w:hAnsi="Calibri"/>
+          <w:color w:val="auto"/>
+          <w:highlight w:val="yellow"/>
+          <w:u w:val="none"/>
+          <w:lang w:val="en-GB"/>
+        </w:rPr>
+        <w:t xml:space="preserve">       - Book spending: consumption expenditure for household by consumption purpose</w:t>
+      </w:r>
     </w:p>
     <w:p>
       <w:pPr>
@@ -777,15 +831,28 @@
         <w:jc w:val="both"/>
         <w:rPr>
           <w:rFonts w:ascii="Calibri" w:eastAsia="DejaVu Sans Condensed" w:hAnsi="Calibri"/>
-          <w:lang w:val="en-GB"/>
-        </w:rPr>
-      </w:pPr>
-      <w:r>
-        <w:rPr>
-          <w:rFonts w:ascii="Calibri" w:eastAsia="DejaVu Sans Condensed" w:hAnsi="Calibri"/>
-          <w:lang w:val="en-GB"/>
-        </w:rPr>
-        <w:tab/>
+          <w:highlight w:val="yellow"/>
+          <w:lang w:val="en-GB"/>
+        </w:rPr>
+      </w:pPr>
+      <w:r>
+        <w:rPr>
+          <w:rStyle w:val="Hiperligao"/>
+          <w:rFonts w:ascii="Calibri" w:eastAsia="DejaVu Sans Condensed" w:hAnsi="Calibri"/>
+          <w:color w:val="auto"/>
+          <w:highlight w:val="yellow"/>
+          <w:u w:val="none"/>
+          <w:lang w:val="en-GB"/>
+        </w:rPr>
+        <w:t xml:space="preserve">            -  http://</w:t>
+      </w:r>
+      <w:r>
+        <w:rPr>
+          <w:rFonts w:ascii="Calibri" w:eastAsia="DejaVu Sans Condensed" w:hAnsi="Calibri"/>
+          <w:highlight w:val="yellow"/>
+          <w:lang w:val="en-GB"/>
+        </w:rPr>
+        <w:t xml:space="preserve">bit.ly2pjBKzj  </w:t>
       </w:r>
     </w:p>
     <w:p>
@@ -800,6 +867,14 @@
           <w:lang w:val="en-GB"/>
         </w:rPr>
       </w:pPr>
+      <w:r>
+        <w:rPr>
+          <w:rFonts w:ascii="Calibri" w:eastAsia="DejaVu Sans Condensed" w:hAnsi="Calibri"/>
+          <w:highlight w:val="yellow"/>
+          <w:lang w:val="en-GB"/>
+        </w:rPr>
+        <w:t xml:space="preserve">       - Time spending reading books (in HH:MM)</w:t>
+      </w:r>
     </w:p>
     <w:p>
       <w:pPr>
@@ -808,11 +883,193 @@
         <w:spacing w:after="120"/>
         <w:jc w:val="both"/>
         <w:rPr>
-          <w:rFonts w:ascii="Calibri" w:eastAsia="DejaVu Sans Condensed" w:hAnsi="Calibri"/>
+          <w:rStyle w:val="Hiperligao"/>
+          <w:rFonts w:ascii="Calibri" w:eastAsia="DejaVu Sans Condensed" w:hAnsi="Calibri"/>
+          <w:color w:val="auto"/>
           <w:highlight w:val="yellow"/>
           <w:lang w:val="en-GB"/>
         </w:rPr>
       </w:pPr>
+      <w:r>
+        <w:rPr>
+          <w:rFonts w:ascii="Calibri" w:eastAsia="DejaVu Sans Condensed" w:hAnsi="Calibri"/>
+          <w:highlight w:val="yellow"/>
+          <w:lang w:val="en-GB"/>
+        </w:rPr>
+        <w:t xml:space="preserve">           - </w:t>
+      </w:r>
+      <w:r>
+        <w:rPr>
+          <w:rStyle w:val="Hiperligao"/>
+          <w:rFonts w:ascii="Calibri" w:eastAsia="DejaVu Sans Condensed" w:hAnsi="Calibri"/>
+          <w:color w:val="auto"/>
+          <w:highlight w:val="yellow"/>
+          <w:u w:val="none"/>
+          <w:lang w:val="en-GB"/>
+        </w:rPr>
+        <w:t xml:space="preserve">  http://bit.ly/</w:t>
+      </w:r>
+      <w:r>
+        <w:rPr>
+          <w:rStyle w:val="Hiperligao"/>
+          <w:rFonts w:ascii="Calibri" w:eastAsia="DejaVu Sans Condensed" w:hAnsi="Calibri"/>
+          <w:color w:val="auto"/>
+          <w:highlight w:val="yellow"/>
+          <w:lang w:val="en-GB"/>
+        </w:rPr>
+        <w:t>2mYIW36</w:t>
+      </w:r>
+      <w:r>
+        <w:rPr>
+          <w:rStyle w:val="Hiperligao"/>
+          <w:rFonts w:ascii="Calibri" w:eastAsia="DejaVu Sans Condensed" w:hAnsi="Calibri"/>
+          <w:color w:val="auto"/>
+          <w:highlight w:val="yellow"/>
+          <w:u w:val="none"/>
+          <w:lang w:val="en-GB"/>
+        </w:rPr>
+        <w:t xml:space="preserve">  </w:t>
+      </w:r>
+    </w:p>
+    <w:p>
+      <w:pPr>
+        <w:widowControl w:val="0"/>
+        <w:suppressAutoHyphens/>
+        <w:spacing w:after="120"/>
+        <w:jc w:val="both"/>
+        <w:rPr>
+          <w:rStyle w:val="Hiperligao"/>
+          <w:rFonts w:ascii="Calibri" w:eastAsia="DejaVu Sans Condensed" w:hAnsi="Calibri"/>
+          <w:color w:val="auto"/>
+          <w:highlight w:val="yellow"/>
+          <w:u w:val="none"/>
+          <w:lang w:val="en-GB"/>
+        </w:rPr>
+      </w:pPr>
+      <w:r>
+        <w:rPr>
+          <w:rStyle w:val="Hiperligao"/>
+          <w:rFonts w:ascii="Calibri" w:eastAsia="DejaVu Sans Condensed" w:hAnsi="Calibri"/>
+          <w:color w:val="auto"/>
+          <w:highlight w:val="yellow"/>
+          <w:u w:val="none"/>
+          <w:lang w:val="en-GB"/>
+        </w:rPr>
+        <w:lastRenderedPageBreak/>
+        <w:t>-  Early leavers from education and training (% of population aged 18-24)</w:t>
+      </w:r>
+    </w:p>
+    <w:p>
+      <w:pPr>
+        <w:widowControl w:val="0"/>
+        <w:suppressAutoHyphens/>
+        <w:spacing w:after="120"/>
+        <w:jc w:val="both"/>
+        <w:rPr>
+          <w:rStyle w:val="Hiperligao"/>
+          <w:rFonts w:ascii="Calibri" w:eastAsia="DejaVu Sans Condensed" w:hAnsi="Calibri"/>
+          <w:color w:val="auto"/>
+          <w:highlight w:val="yellow"/>
+          <w:u w:val="none"/>
+          <w:lang w:val="en-GB"/>
+        </w:rPr>
+      </w:pPr>
+      <w:r>
+        <w:rPr>
+          <w:rStyle w:val="Hiperligao"/>
+          <w:rFonts w:ascii="Calibri" w:eastAsia="DejaVu Sans Condensed" w:hAnsi="Calibri"/>
+          <w:color w:val="auto"/>
+          <w:highlight w:val="yellow"/>
+          <w:u w:val="none"/>
+          <w:lang w:val="en-GB"/>
+        </w:rPr>
+        <w:t xml:space="preserve">      - http://bit.ly/2pf41H3</w:t>
+      </w:r>
+      <w:r>
+        <w:rPr>
+          <w:rStyle w:val="Hiperligao"/>
+          <w:rFonts w:ascii="Calibri" w:eastAsia="DejaVu Sans Condensed" w:hAnsi="Calibri"/>
+          <w:color w:val="auto"/>
+          <w:highlight w:val="yellow"/>
+          <w:u w:val="none"/>
+          <w:lang w:val="en-GB"/>
+        </w:rPr>
+        <w:t xml:space="preserve"> </w:t>
+      </w:r>
+    </w:p>
+    <w:p>
+      <w:pPr>
+        <w:widowControl w:val="0"/>
+        <w:suppressAutoHyphens/>
+        <w:spacing w:after="120"/>
+        <w:jc w:val="both"/>
+        <w:rPr>
+          <w:rStyle w:val="Hiperligao"/>
+          <w:rFonts w:ascii="Calibri" w:eastAsia="DejaVu Sans Condensed" w:hAnsi="Calibri"/>
+          <w:color w:val="auto"/>
+          <w:highlight w:val="yellow"/>
+          <w:u w:val="none"/>
+          <w:lang w:val="en-GB"/>
+        </w:rPr>
+      </w:pPr>
+      <w:r>
+        <w:rPr>
+          <w:rStyle w:val="Hiperligao"/>
+          <w:rFonts w:ascii="Calibri" w:eastAsia="DejaVu Sans Condensed" w:hAnsi="Calibri"/>
+          <w:color w:val="auto"/>
+          <w:highlight w:val="yellow"/>
+          <w:u w:val="none"/>
+          <w:lang w:val="en-GB"/>
+        </w:rPr>
+        <w:t>- Participation rate in education and training (last 4 weeks)</w:t>
+      </w:r>
+    </w:p>
+    <w:p>
+      <w:pPr>
+        <w:widowControl w:val="0"/>
+        <w:suppressAutoHyphens/>
+        <w:spacing w:after="120"/>
+        <w:jc w:val="both"/>
+        <w:rPr>
+          <w:rFonts w:ascii="Calibri" w:eastAsia="DejaVu Sans Condensed" w:hAnsi="Calibri"/>
+          <w:lang w:val="en-GB"/>
+        </w:rPr>
+      </w:pPr>
+      <w:r>
+        <w:rPr>
+          <w:rStyle w:val="Hiperligao"/>
+          <w:rFonts w:ascii="Calibri" w:eastAsia="DejaVu Sans Condensed" w:hAnsi="Calibri"/>
+          <w:color w:val="auto"/>
+          <w:highlight w:val="yellow"/>
+          <w:u w:val="none"/>
+          <w:lang w:val="en-GB"/>
+        </w:rPr>
+        <w:t xml:space="preserve">       - http://bit.ly/2mSNesB</w:t>
+      </w:r>
+      <w:r>
+        <w:rPr>
+          <w:rStyle w:val="Hiperligao"/>
+          <w:rFonts w:ascii="Calibri" w:eastAsia="DejaVu Sans Condensed" w:hAnsi="Calibri"/>
+          <w:color w:val="auto"/>
+          <w:u w:val="none"/>
+          <w:lang w:val="en-GB"/>
+        </w:rPr>
+        <w:t xml:space="preserve">       </w:t>
+      </w:r>
+      <w:r>
+        <w:rPr>
+          <w:rFonts w:ascii="Calibri" w:eastAsia="DejaVu Sans Condensed" w:hAnsi="Calibri"/>
+          <w:lang w:val="en-GB"/>
+        </w:rPr>
+        <w:t xml:space="preserve">                    </w:t>
+      </w:r>
+      <w:r>
+        <w:rPr>
+          <w:rFonts w:ascii="Calibri" w:eastAsia="DejaVu Sans Condensed" w:hAnsi="Calibri"/>
+          <w:lang w:val="en-GB"/>
+        </w:rPr>
+        <w:t xml:space="preserve">             </w:t>
+      </w:r>
     </w:p>
     <w:p>
       <w:pPr>
@@ -842,7 +1099,6 @@
           <w:bCs/>
           <w:lang w:val="en-GB"/>
         </w:rPr>
-        <w:lastRenderedPageBreak/>
         <w:t>3</w:t>
       </w:r>
       <w:r>
@@ -854,8 +1110,6 @@
         </w:rPr>
         <w:t>. Example Questions</w:t>
       </w:r>
-      <w:bookmarkStart w:id="0" w:name="_GoBack"/>
-      <w:bookmarkEnd w:id="0"/>
     </w:p>
     <w:p>
       <w:pPr>
@@ -1269,33 +1523,6 @@
         </w:rPr>
         <w:t>?</w:t>
       </w:r>
-    </w:p>
-    <w:p>
-      <w:pPr>
-        <w:pStyle w:val="PargrafodaLista"/>
-        <w:widowControl w:val="0"/>
-        <w:suppressAutoHyphens/>
-        <w:spacing w:after="120"/>
-        <w:jc w:val="both"/>
-        <w:rPr>
-          <w:rFonts w:ascii="Calibri" w:eastAsia="DejaVu Sans Condensed" w:hAnsi="Calibri"/>
-          <w:u w:val="single"/>
-          <w:lang w:val="en-GB"/>
-        </w:rPr>
-      </w:pPr>
-    </w:p>
-    <w:p>
-      <w:pPr>
-        <w:pStyle w:val="PargrafodaLista"/>
-        <w:widowControl w:val="0"/>
-        <w:suppressAutoHyphens/>
-        <w:spacing w:after="120"/>
-        <w:jc w:val="both"/>
-        <w:rPr>
-          <w:rFonts w:ascii="Calibri" w:eastAsia="DejaVu Sans Condensed" w:hAnsi="Calibri"/>
-          <w:lang w:val="en-GB"/>
-        </w:rPr>
-      </w:pPr>
     </w:p>
     <w:p>
       <w:pPr>
@@ -1352,29 +1579,87 @@
         <w:rPr>
           <w:rFonts w:ascii="Courier New" w:hAnsi="Courier New" w:cs="Courier New"/>
           <w:sz w:val="18"/>
-          <w:u w:val="single"/>
         </w:rPr>
       </w:pPr>
       <w:r>
         <w:rPr>
           <w:rFonts w:ascii="Courier New" w:hAnsi="Courier New" w:cs="Courier New"/>
           <w:sz w:val="18"/>
-        </w:rPr>
-        <w:t>(from “</w:t>
+          <w:highlight w:val="yellow"/>
+        </w:rPr>
+        <w:t>Time Spend Reading Books (By countries members of EU)</w:t>
       </w:r>
       <w:r>
         <w:rPr>
           <w:rFonts w:ascii="Courier New" w:hAnsi="Courier New" w:cs="Courier New"/>
           <w:sz w:val="18"/>
-        </w:rPr>
-        <w:t>time_spent_reading_books_Data</w:t>
-      </w:r>
-      <w:r>
+          <w:highlight w:val="yellow"/>
+        </w:rPr>
+        <w:t xml:space="preserve"> (in the year 2010)</w:t>
+      </w:r>
+    </w:p>
+    <w:p>
+      <w:pPr>
+        <w:spacing w:after="0"/>
         <w:rPr>
           <w:rFonts w:ascii="Courier New" w:hAnsi="Courier New" w:cs="Courier New"/>
           <w:sz w:val="18"/>
         </w:rPr>
-        <w:t>.csv”)</w:t>
+      </w:pPr>
+      <w:r>
+        <w:rPr>
+          <w:rFonts w:ascii="Courier New" w:hAnsi="Courier New" w:cs="Courier New"/>
+          <w:noProof/>
+          <w:sz w:val="18"/>
+        </w:rPr>
+        <w:drawing>
+          <wp:inline distT="0" distB="0" distL="0" distR="0" wp14:anchorId="18A64ECD" wp14:editId="492AEB1C">
+            <wp:extent cx="6115050" cy="714375"/>
+            <wp:effectExtent l="0" t="0" r="0" b="9525"/>
+            <wp:docPr id="1" name="Imagem 1"/>
+            <wp:cNvGraphicFramePr>
+              <a:graphicFrameLocks xmlns:a="http://schemas.openxmlformats.org/drawingml/2006/main" noChangeAspect="1"/>
+            </wp:cNvGraphicFramePr>
+            <a:graphic xmlns:a="http://schemas.openxmlformats.org/drawingml/2006/main">
+              <a:graphicData uri="http://schemas.openxmlformats.org/drawingml/2006/picture">
+                <pic:pic xmlns:pic="http://schemas.openxmlformats.org/drawingml/2006/picture">
+                  <pic:nvPicPr>
+                    <pic:cNvPr id="0" name="Picture 1"/>
+                    <pic:cNvPicPr>
+                      <a:picLocks noChangeAspect="1" noChangeArrowheads="1"/>
+                    </pic:cNvPicPr>
+                  </pic:nvPicPr>
+                  <pic:blipFill>
+                    <a:blip r:embed="rId5">
+                      <a:extLst>
+                        <a:ext uri="{28A0092B-C50C-407E-A947-70E740481C1C}">
+                          <a14:useLocalDpi xmlns:a14="http://schemas.microsoft.com/office/drawing/2010/main" val="0"/>
+                        </a:ext>
+                      </a:extLst>
+                    </a:blip>
+                    <a:srcRect/>
+                    <a:stretch>
+                      <a:fillRect/>
+                    </a:stretch>
+                  </pic:blipFill>
+                  <pic:spPr bwMode="auto">
+                    <a:xfrm>
+                      <a:off x="0" y="0"/>
+                      <a:ext cx="6115050" cy="714375"/>
+                    </a:xfrm>
+                    <a:prstGeom prst="rect">
+                      <a:avLst/>
+                    </a:prstGeom>
+                    <a:noFill/>
+                    <a:ln>
+                      <a:noFill/>
+                    </a:ln>
+                  </pic:spPr>
+                </pic:pic>
+              </a:graphicData>
+            </a:graphic>
+          </wp:inline>
+        </w:drawing>
       </w:r>
     </w:p>
     <w:p>
@@ -1385,54 +1670,104 @@
           <w:sz w:val="18"/>
         </w:rPr>
       </w:pPr>
-      <w:r>
+    </w:p>
+    <w:p>
+      <w:pPr>
+        <w:spacing w:after="0"/>
         <w:rPr>
           <w:rFonts w:ascii="Courier New" w:hAnsi="Courier New" w:cs="Courier New"/>
           <w:sz w:val="18"/>
         </w:rPr>
-        <w:t>unit</w:t>
-      </w:r>
+      </w:pPr>
       <w:r>
         <w:rPr>
           <w:rFonts w:ascii="Courier New" w:hAnsi="Courier New" w:cs="Courier New"/>
           <w:sz w:val="18"/>
-        </w:rPr>
-        <w:t xml:space="preserve">; </w:t>
+          <w:highlight w:val="yellow"/>
+        </w:rPr>
+        <w:t>Book</w:t>
       </w:r>
       <w:r>
         <w:rPr>
           <w:rFonts w:ascii="Courier New" w:hAnsi="Courier New" w:cs="Courier New"/>
           <w:sz w:val="18"/>
-        </w:rPr>
-        <w:t>geo</w:t>
+          <w:highlight w:val="yellow"/>
+        </w:rPr>
+        <w:t xml:space="preserve"> </w:t>
       </w:r>
       <w:r>
         <w:rPr>
           <w:rFonts w:ascii="Courier New" w:hAnsi="Courier New" w:cs="Courier New"/>
           <w:sz w:val="18"/>
-        </w:rPr>
-        <w:t xml:space="preserve">; </w:t>
+          <w:highlight w:val="yellow"/>
+        </w:rPr>
+        <w:t>spending: Consumption expenditure for household by consumption purpose</w:t>
       </w:r>
       <w:r>
         <w:rPr>
           <w:rFonts w:ascii="Courier New" w:hAnsi="Courier New" w:cs="Courier New"/>
           <w:sz w:val="18"/>
-        </w:rPr>
-        <w:t>time</w:t>
-      </w:r>
-      <w:r>
+          <w:highlight w:val="yellow"/>
+        </w:rPr>
+        <w:t xml:space="preserve"> (2015-2018)</w:t>
+      </w:r>
+    </w:p>
+    <w:p>
+      <w:pPr>
+        <w:spacing w:after="0"/>
         <w:rPr>
           <w:rFonts w:ascii="Courier New" w:hAnsi="Courier New" w:cs="Courier New"/>
           <w:sz w:val="18"/>
         </w:rPr>
-        <w:t xml:space="preserve">; </w:t>
-      </w:r>
-      <w:r>
+      </w:pPr>
+    </w:p>
+    <w:p>
+      <w:pPr>
+        <w:spacing w:after="0"/>
         <w:rPr>
           <w:rFonts w:ascii="Courier New" w:hAnsi="Courier New" w:cs="Courier New"/>
           <w:sz w:val="18"/>
         </w:rPr>
-        <w:t>sex; value</w:t>
+      </w:pPr>
+      <w:r>
+        <w:rPr>
+          <w:noProof/>
+        </w:rPr>
+        <w:drawing>
+          <wp:inline distT="0" distB="0" distL="0" distR="0" wp14:anchorId="0E6AAE43" wp14:editId="048AB9F3">
+            <wp:extent cx="6116320" cy="1163320"/>
+            <wp:effectExtent l="0" t="0" r="0" b="0"/>
+            <wp:docPr id="3" name="Imagem 3"/>
+            <wp:cNvGraphicFramePr>
+              <a:graphicFrameLocks xmlns:a="http://schemas.openxmlformats.org/drawingml/2006/main" noChangeAspect="1"/>
+            </wp:cNvGraphicFramePr>
+            <a:graphic xmlns:a="http://schemas.openxmlformats.org/drawingml/2006/main">
+              <a:graphicData uri="http://schemas.openxmlformats.org/drawingml/2006/picture">
+                <pic:pic xmlns:pic="http://schemas.openxmlformats.org/drawingml/2006/picture">
+                  <pic:nvPicPr>
+                    <pic:cNvPr id="1" name=""/>
+                    <pic:cNvPicPr/>
+                  </pic:nvPicPr>
+                  <pic:blipFill>
+                    <a:blip r:embed="rId6"/>
+                    <a:stretch>
+                      <a:fillRect/>
+                    </a:stretch>
+                  </pic:blipFill>
+                  <pic:spPr>
+                    <a:xfrm>
+                      <a:off x="0" y="0"/>
+                      <a:ext cx="6116320" cy="1163320"/>
+                    </a:xfrm>
+                    <a:prstGeom prst="rect">
+                      <a:avLst/>
+                    </a:prstGeom>
+                  </pic:spPr>
+                </pic:pic>
+              </a:graphicData>
+            </a:graphic>
+          </wp:inline>
+        </w:drawing>
       </w:r>
     </w:p>
     <w:p>
@@ -1441,466 +1776,185 @@
         <w:rPr>
           <w:rFonts w:ascii="Courier New" w:hAnsi="Courier New" w:cs="Courier New"/>
           <w:sz w:val="18"/>
+          <w:highlight w:val="yellow"/>
         </w:rPr>
       </w:pPr>
       <w:r>
         <w:rPr>
           <w:rFonts w:ascii="Courier New" w:hAnsi="Courier New" w:cs="Courier New"/>
           <w:sz w:val="18"/>
-        </w:rPr>
-        <w:t>time</w:t>
-      </w:r>
-      <w:r>
+          <w:highlight w:val="yellow"/>
+        </w:rPr>
+        <w:t>Early Leavers: Education and training (in percentage) from 1992-2018</w:t>
+      </w:r>
+    </w:p>
+    <w:p>
+      <w:pPr>
+        <w:spacing w:after="0"/>
         <w:rPr>
           <w:rFonts w:ascii="Courier New" w:hAnsi="Courier New" w:cs="Courier New"/>
           <w:sz w:val="18"/>
         </w:rPr>
-        <w:t xml:space="preserve">; </w:t>
-      </w:r>
+      </w:pPr>
       <w:r>
         <w:rPr>
           <w:rFonts w:ascii="Courier New" w:hAnsi="Courier New" w:cs="Courier New"/>
           <w:sz w:val="18"/>
-        </w:rPr>
-        <w:t>Belgium</w:t>
-      </w:r>
-      <w:r>
+          <w:highlight w:val="yellow"/>
+        </w:rPr>
+        <w:t>File Structure: Summary, Sheet1(population), Sheet2(Males), Sheet3(Females)</w:t>
+      </w:r>
+    </w:p>
+    <w:p>
+      <w:pPr>
+        <w:spacing w:after="0"/>
         <w:rPr>
           <w:rFonts w:ascii="Courier New" w:hAnsi="Courier New" w:cs="Courier New"/>
           <w:sz w:val="18"/>
         </w:rPr>
-        <w:t xml:space="preserve">; </w:t>
+      </w:pPr>
+      <w:r>
+        <w:rPr>
+          <w:rFonts w:ascii="Courier New" w:hAnsi="Courier New" w:cs="Courier New"/>
+          <w:noProof/>
+          <w:sz w:val="18"/>
+        </w:rPr>
+        <w:drawing>
+          <wp:inline distT="0" distB="0" distL="0" distR="0" wp14:anchorId="0707C32A" wp14:editId="4B039A53">
+            <wp:extent cx="6486525" cy="1504950"/>
+            <wp:effectExtent l="0" t="0" r="9525" b="0"/>
+            <wp:docPr id="6" name="Imagem 6"/>
+            <wp:cNvGraphicFramePr>
+              <a:graphicFrameLocks xmlns:a="http://schemas.openxmlformats.org/drawingml/2006/main" noChangeAspect="1"/>
+            </wp:cNvGraphicFramePr>
+            <a:graphic xmlns:a="http://schemas.openxmlformats.org/drawingml/2006/main">
+              <a:graphicData uri="http://schemas.openxmlformats.org/drawingml/2006/picture">
+                <pic:pic xmlns:pic="http://schemas.openxmlformats.org/drawingml/2006/picture">
+                  <pic:nvPicPr>
+                    <pic:cNvPr id="0" name="Picture 5"/>
+                    <pic:cNvPicPr>
+                      <a:picLocks noChangeAspect="1" noChangeArrowheads="1"/>
+                    </pic:cNvPicPr>
+                  </pic:nvPicPr>
+                  <pic:blipFill>
+                    <a:blip r:embed="rId7">
+                      <a:extLst>
+                        <a:ext uri="{28A0092B-C50C-407E-A947-70E740481C1C}">
+                          <a14:useLocalDpi xmlns:a14="http://schemas.microsoft.com/office/drawing/2010/main" val="0"/>
+                        </a:ext>
+                      </a:extLst>
+                    </a:blip>
+                    <a:srcRect/>
+                    <a:stretch>
+                      <a:fillRect/>
+                    </a:stretch>
+                  </pic:blipFill>
+                  <pic:spPr bwMode="auto">
+                    <a:xfrm>
+                      <a:off x="0" y="0"/>
+                      <a:ext cx="6486525" cy="1504950"/>
+                    </a:xfrm>
+                    <a:prstGeom prst="rect">
+                      <a:avLst/>
+                    </a:prstGeom>
+                    <a:noFill/>
+                    <a:ln>
+                      <a:noFill/>
+                    </a:ln>
+                  </pic:spPr>
+                </pic:pic>
+              </a:graphicData>
+            </a:graphic>
+          </wp:inline>
+        </w:drawing>
       </w:r>
       <w:r>
         <w:rPr>
           <w:rFonts w:ascii="Courier New" w:hAnsi="Courier New" w:cs="Courier New"/>
           <w:sz w:val="18"/>
-        </w:rPr>
-        <w:t>2010</w:t>
+          <w:highlight w:val="yellow"/>
+        </w:rPr>
+        <w:t>Partici</w:t>
       </w:r>
       <w:r>
         <w:rPr>
           <w:rFonts w:ascii="Courier New" w:hAnsi="Courier New" w:cs="Courier New"/>
           <w:sz w:val="18"/>
-        </w:rPr>
-        <w:t>; 4</w:t>
-      </w:r>
-    </w:p>
-    <w:p>
-      <w:pPr>
-        <w:spacing w:after="0"/>
+          <w:highlight w:val="yellow"/>
+        </w:rPr>
+        <w:t>pation in rate in education(non-traditional) and training(html file, group by all,</w:t>
+      </w:r>
+      <w:r>
         <w:rPr>
           <w:rFonts w:ascii="Courier New" w:hAnsi="Courier New" w:cs="Courier New"/>
           <w:sz w:val="18"/>
-        </w:rPr>
-      </w:pPr>
-    </w:p>
-    <w:p>
-      <w:pPr>
-        <w:spacing w:after="0"/>
+          <w:highlight w:val="yellow"/>
+        </w:rPr>
+        <w:t xml:space="preserve"> </w:t>
+      </w:r>
+      <w:r>
         <w:rPr>
           <w:rFonts w:ascii="Courier New" w:hAnsi="Courier New" w:cs="Courier New"/>
           <w:sz w:val="18"/>
-        </w:rPr>
-      </w:pPr>
+          <w:highlight w:val="yellow"/>
+        </w:rPr>
+        <w:t>than male and female)</w:t>
+      </w:r>
       <w:r>
         <w:rPr>
           <w:rFonts w:ascii="Courier New" w:hAnsi="Courier New" w:cs="Courier New"/>
+          <w:noProof/>
           <w:sz w:val="18"/>
-        </w:rPr>
-        <w:t>(from “</w:t>
-      </w:r>
-      <w:r>
-        <w:rPr>
-          <w:rFonts w:ascii="Courier New" w:hAnsi="Courier New" w:cs="Courier New"/>
-          <w:sz w:val="18"/>
-        </w:rPr>
-        <w:t>underachive_reading_math_science</w:t>
-      </w:r>
-      <w:r>
-        <w:rPr>
-          <w:rFonts w:ascii="Courier New" w:hAnsi="Courier New" w:cs="Courier New"/>
-          <w:sz w:val="18"/>
-        </w:rPr>
-        <w:t>.</w:t>
-      </w:r>
-      <w:r>
-        <w:rPr>
-          <w:rFonts w:ascii="Courier New" w:hAnsi="Courier New" w:cs="Courier New"/>
-          <w:sz w:val="18"/>
-        </w:rPr>
-        <w:t>csv</w:t>
-      </w:r>
-      <w:r>
-        <w:rPr>
-          <w:rFonts w:ascii="Courier New" w:hAnsi="Courier New" w:cs="Courier New"/>
-          <w:sz w:val="18"/>
-        </w:rPr>
-        <w:t>”)</w:t>
-      </w:r>
-    </w:p>
-    <w:p>
-      <w:pPr>
-        <w:spacing w:after="0"/>
-        <w:rPr>
-          <w:rFonts w:ascii="Courier New" w:hAnsi="Courier New" w:cs="Courier New"/>
-          <w:sz w:val="18"/>
-        </w:rPr>
-      </w:pPr>
-      <w:r>
-        <w:rPr>
-          <w:rFonts w:ascii="Courier New" w:hAnsi="Courier New" w:cs="Courier New"/>
-          <w:sz w:val="18"/>
-        </w:rPr>
-        <w:t xml:space="preserve">year; </w:t>
-      </w:r>
-      <w:r>
-        <w:rPr>
-          <w:rFonts w:ascii="Courier New" w:hAnsi="Courier New" w:cs="Courier New"/>
-          <w:sz w:val="18"/>
-        </w:rPr>
-        <w:t>training_field</w:t>
-      </w:r>
-      <w:r>
-        <w:rPr>
-          <w:rFonts w:ascii="Courier New" w:hAnsi="Courier New" w:cs="Courier New"/>
-          <w:sz w:val="18"/>
-        </w:rPr>
-        <w:t xml:space="preserve">; </w:t>
-      </w:r>
-      <w:r>
-        <w:rPr>
-          <w:rFonts w:ascii="Courier New" w:hAnsi="Courier New" w:cs="Courier New"/>
-          <w:sz w:val="18"/>
-        </w:rPr>
-        <w:t>country</w:t>
-      </w:r>
-      <w:r>
-        <w:rPr>
-          <w:rFonts w:ascii="Courier New" w:hAnsi="Courier New" w:cs="Courier New"/>
-          <w:sz w:val="18"/>
-        </w:rPr>
-        <w:t xml:space="preserve">; </w:t>
-      </w:r>
-      <w:r>
-        <w:rPr>
-          <w:rFonts w:ascii="Courier New" w:hAnsi="Courier New" w:cs="Courier New"/>
-          <w:sz w:val="18"/>
-        </w:rPr>
-        <w:t>percentage</w:t>
-      </w:r>
-    </w:p>
-    <w:p>
-      <w:pPr>
-        <w:spacing w:after="0"/>
-        <w:rPr>
-          <w:rFonts w:ascii="Courier New" w:hAnsi="Courier New" w:cs="Courier New"/>
-          <w:sz w:val="18"/>
-        </w:rPr>
-      </w:pPr>
-      <w:r>
-        <w:rPr>
-          <w:rFonts w:ascii="Courier New" w:hAnsi="Courier New" w:cs="Courier New"/>
-          <w:sz w:val="18"/>
-        </w:rPr>
-        <w:t xml:space="preserve">2012; </w:t>
-      </w:r>
-      <w:r>
-        <w:rPr>
-          <w:rFonts w:ascii="Courier New" w:hAnsi="Courier New" w:cs="Courier New"/>
-          <w:sz w:val="18"/>
-        </w:rPr>
-        <w:t>Mathematics</w:t>
-      </w:r>
-      <w:r>
-        <w:rPr>
-          <w:rFonts w:ascii="Courier New" w:hAnsi="Courier New" w:cs="Courier New"/>
-          <w:sz w:val="18"/>
-        </w:rPr>
-        <w:t xml:space="preserve">; </w:t>
-      </w:r>
-      <w:r>
-        <w:rPr>
-          <w:rFonts w:ascii="Courier New" w:hAnsi="Courier New" w:cs="Courier New"/>
-          <w:sz w:val="18"/>
-        </w:rPr>
-        <w:t>Belgium</w:t>
-      </w:r>
-      <w:r>
-        <w:rPr>
-          <w:rFonts w:ascii="Courier New" w:hAnsi="Courier New" w:cs="Courier New"/>
-          <w:sz w:val="18"/>
-        </w:rPr>
-        <w:t xml:space="preserve">; </w:t>
-      </w:r>
-      <w:r>
-        <w:rPr>
-          <w:rFonts w:ascii="Courier New" w:hAnsi="Courier New" w:cs="Courier New"/>
-          <w:sz w:val="18"/>
-        </w:rPr>
-        <w:t>19.6</w:t>
-      </w:r>
-    </w:p>
-    <w:p>
-      <w:pPr>
-        <w:spacing w:after="0"/>
-        <w:rPr>
-          <w:rFonts w:ascii="Courier New" w:hAnsi="Courier New" w:cs="Courier New"/>
-          <w:sz w:val="18"/>
-        </w:rPr>
-      </w:pPr>
-    </w:p>
-    <w:p>
-      <w:pPr>
-        <w:spacing w:after="0"/>
-        <w:rPr>
-          <w:rFonts w:ascii="Courier New" w:hAnsi="Courier New" w:cs="Courier New"/>
-          <w:sz w:val="18"/>
-        </w:rPr>
-      </w:pPr>
-      <w:r>
-        <w:rPr>
-          <w:rFonts w:ascii="Courier New" w:hAnsi="Courier New" w:cs="Courier New"/>
-          <w:sz w:val="18"/>
-        </w:rPr>
-        <w:t>(from “</w:t>
-      </w:r>
-      <w:r>
-        <w:rPr>
-          <w:rFonts w:ascii="Courier New" w:hAnsi="Courier New" w:cs="Courier New"/>
-          <w:sz w:val="18"/>
-        </w:rPr>
-        <w:t>early_leavers_edu_and_training</w:t>
-      </w:r>
-      <w:r>
-        <w:rPr>
-          <w:rFonts w:ascii="Courier New" w:hAnsi="Courier New" w:cs="Courier New"/>
-          <w:sz w:val="18"/>
-        </w:rPr>
-        <w:t>.csv”)</w:t>
-      </w:r>
-    </w:p>
-    <w:p>
-      <w:pPr>
-        <w:spacing w:after="0"/>
-        <w:rPr>
-          <w:rFonts w:ascii="Courier New" w:hAnsi="Courier New" w:cs="Courier New"/>
-          <w:sz w:val="18"/>
-        </w:rPr>
-      </w:pPr>
-      <w:r>
-        <w:rPr>
-          <w:rFonts w:ascii="Courier New" w:hAnsi="Courier New" w:cs="Courier New"/>
-          <w:sz w:val="18"/>
-        </w:rPr>
-        <w:t xml:space="preserve">year; </w:t>
-      </w:r>
-      <w:r>
-        <w:rPr>
-          <w:rFonts w:ascii="Courier New" w:hAnsi="Courier New" w:cs="Courier New"/>
-          <w:sz w:val="18"/>
-        </w:rPr>
-        <w:t>country</w:t>
-      </w:r>
-      <w:r>
-        <w:rPr>
-          <w:rFonts w:ascii="Courier New" w:hAnsi="Courier New" w:cs="Courier New"/>
-          <w:sz w:val="18"/>
-        </w:rPr>
-        <w:t xml:space="preserve">; </w:t>
-      </w:r>
-      <w:r>
-        <w:rPr>
-          <w:rFonts w:ascii="Courier New" w:hAnsi="Courier New" w:cs="Courier New"/>
-          <w:sz w:val="18"/>
-        </w:rPr>
-        <w:t>percentage</w:t>
-      </w:r>
-    </w:p>
-    <w:p>
-      <w:pPr>
-        <w:spacing w:after="0"/>
-        <w:rPr>
-          <w:rFonts w:ascii="Courier New" w:hAnsi="Courier New" w:cs="Courier New"/>
-          <w:sz w:val="18"/>
-        </w:rPr>
-      </w:pPr>
-      <w:r>
-        <w:rPr>
-          <w:rFonts w:ascii="Courier New" w:hAnsi="Courier New" w:cs="Courier New"/>
-          <w:sz w:val="18"/>
-        </w:rPr>
-        <w:t>201</w:t>
-      </w:r>
-      <w:r>
-        <w:rPr>
-          <w:rFonts w:ascii="Courier New" w:hAnsi="Courier New" w:cs="Courier New"/>
-          <w:sz w:val="18"/>
-        </w:rPr>
-        <w:t>4</w:t>
-      </w:r>
-      <w:r>
-        <w:rPr>
-          <w:rFonts w:ascii="Courier New" w:hAnsi="Courier New" w:cs="Courier New"/>
-          <w:sz w:val="18"/>
-        </w:rPr>
-        <w:t xml:space="preserve">; </w:t>
-      </w:r>
-      <w:r>
-        <w:rPr>
-          <w:rFonts w:ascii="Courier New" w:hAnsi="Courier New" w:cs="Courier New"/>
-          <w:sz w:val="18"/>
-        </w:rPr>
-        <w:t>Denmark</w:t>
-      </w:r>
-      <w:r>
-        <w:rPr>
-          <w:rFonts w:ascii="Courier New" w:hAnsi="Courier New" w:cs="Courier New"/>
-          <w:sz w:val="18"/>
-        </w:rPr>
-        <w:t xml:space="preserve">; </w:t>
-      </w:r>
-      <w:r>
-        <w:rPr>
-          <w:rFonts w:ascii="Courier New" w:hAnsi="Courier New" w:cs="Courier New"/>
-          <w:sz w:val="18"/>
-        </w:rPr>
-        <w:t>9.5</w:t>
-      </w:r>
-    </w:p>
-    <w:p>
-      <w:pPr>
-        <w:spacing w:after="0"/>
-        <w:rPr>
-          <w:rFonts w:ascii="Courier New" w:hAnsi="Courier New" w:cs="Courier New"/>
-          <w:sz w:val="18"/>
-        </w:rPr>
-      </w:pPr>
-    </w:p>
-    <w:p>
-      <w:pPr>
-        <w:spacing w:after="0"/>
-        <w:rPr>
-          <w:rFonts w:ascii="Courier New" w:hAnsi="Courier New" w:cs="Courier New"/>
-          <w:sz w:val="18"/>
-        </w:rPr>
-      </w:pPr>
-      <w:r>
-        <w:rPr>
-          <w:rFonts w:ascii="Courier New" w:hAnsi="Courier New" w:cs="Courier New"/>
-          <w:sz w:val="18"/>
-        </w:rPr>
-        <w:t>(from “</w:t>
-      </w:r>
-      <w:r>
-        <w:rPr>
-          <w:rFonts w:ascii="Courier New" w:hAnsi="Courier New" w:cs="Courier New"/>
-          <w:sz w:val="18"/>
-        </w:rPr>
-        <w:t>household_exp_books_</w:t>
-      </w:r>
-      <w:r>
-        <w:rPr>
-          <w:rFonts w:ascii="Courier New" w:hAnsi="Courier New" w:cs="Courier New"/>
-          <w:sz w:val="18"/>
-        </w:rPr>
-        <w:t>newspapers</w:t>
-      </w:r>
-      <w:r>
-        <w:rPr>
-          <w:rFonts w:ascii="Courier New" w:hAnsi="Courier New" w:cs="Courier New"/>
-          <w:sz w:val="18"/>
-        </w:rPr>
-        <w:t>.csv”)</w:t>
-      </w:r>
-    </w:p>
-    <w:p>
-      <w:pPr>
-        <w:spacing w:after="0"/>
-        <w:rPr>
-          <w:rFonts w:ascii="Courier New" w:hAnsi="Courier New" w:cs="Courier New"/>
-          <w:sz w:val="18"/>
-        </w:rPr>
-      </w:pPr>
-      <w:r>
-        <w:rPr>
-          <w:rFonts w:ascii="Courier New" w:hAnsi="Courier New" w:cs="Courier New"/>
-          <w:sz w:val="18"/>
-        </w:rPr>
-        <w:t xml:space="preserve">year; </w:t>
-      </w:r>
-      <w:r>
-        <w:rPr>
-          <w:rFonts w:ascii="Courier New" w:hAnsi="Courier New" w:cs="Courier New"/>
-          <w:sz w:val="18"/>
-        </w:rPr>
-        <w:t>country</w:t>
-      </w:r>
-      <w:r>
-        <w:rPr>
-          <w:rFonts w:ascii="Courier New" w:hAnsi="Courier New" w:cs="Courier New"/>
-          <w:sz w:val="18"/>
-        </w:rPr>
-        <w:t>;</w:t>
-      </w:r>
-      <w:r>
-        <w:rPr>
-          <w:rFonts w:ascii="Courier New" w:hAnsi="Courier New" w:cs="Courier New"/>
-          <w:sz w:val="18"/>
-        </w:rPr>
-        <w:t xml:space="preserve"> percentage_of_total(value)</w:t>
-      </w:r>
-    </w:p>
-    <w:p>
-      <w:pPr>
-        <w:spacing w:after="0"/>
-        <w:rPr>
-          <w:rFonts w:ascii="Courier New" w:hAnsi="Courier New" w:cs="Courier New"/>
-          <w:sz w:val="18"/>
-          <w:u w:val="single"/>
-        </w:rPr>
-      </w:pPr>
-      <w:r>
-        <w:rPr>
-          <w:rFonts w:ascii="Courier New" w:hAnsi="Courier New" w:cs="Courier New"/>
-          <w:sz w:val="18"/>
-        </w:rPr>
-        <w:t>201</w:t>
-      </w:r>
-      <w:r>
-        <w:rPr>
-          <w:rFonts w:ascii="Courier New" w:hAnsi="Courier New" w:cs="Courier New"/>
-          <w:sz w:val="18"/>
-        </w:rPr>
-        <w:t>5</w:t>
-      </w:r>
-      <w:r>
-        <w:rPr>
-          <w:rFonts w:ascii="Courier New" w:hAnsi="Courier New" w:cs="Courier New"/>
-          <w:sz w:val="18"/>
-        </w:rPr>
-        <w:t xml:space="preserve">; </w:t>
-      </w:r>
-      <w:r>
-        <w:rPr>
-          <w:rFonts w:ascii="Courier New" w:hAnsi="Courier New" w:cs="Courier New"/>
-          <w:sz w:val="18"/>
-        </w:rPr>
-        <w:t>Ireland</w:t>
-      </w:r>
-      <w:r>
-        <w:rPr>
-          <w:rFonts w:ascii="Courier New" w:hAnsi="Courier New" w:cs="Courier New"/>
-          <w:sz w:val="18"/>
-        </w:rPr>
-        <w:t xml:space="preserve">; </w:t>
-      </w:r>
-      <w:r>
-        <w:rPr>
-          <w:rFonts w:ascii="Courier New" w:hAnsi="Courier New" w:cs="Courier New"/>
-          <w:sz w:val="18"/>
-        </w:rPr>
-        <w:t>0.9</w:t>
+          <w:highlight w:val="yellow"/>
+        </w:rPr>
+        <w:drawing>
+          <wp:inline distT="0" distB="0" distL="0" distR="0" wp14:anchorId="772E4568" wp14:editId="508EA15D">
+            <wp:extent cx="6553200" cy="1447165"/>
+            <wp:effectExtent l="0" t="0" r="0" b="635"/>
+            <wp:docPr id="8" name="Imagem 8"/>
+            <wp:cNvGraphicFramePr>
+              <a:graphicFrameLocks xmlns:a="http://schemas.openxmlformats.org/drawingml/2006/main" noChangeAspect="1"/>
+            </wp:cNvGraphicFramePr>
+            <a:graphic xmlns:a="http://schemas.openxmlformats.org/drawingml/2006/main">
+              <a:graphicData uri="http://schemas.openxmlformats.org/drawingml/2006/picture">
+                <pic:pic xmlns:pic="http://schemas.openxmlformats.org/drawingml/2006/picture">
+                  <pic:nvPicPr>
+                    <pic:cNvPr id="0" name="Picture 7"/>
+                    <pic:cNvPicPr>
+                      <a:picLocks noChangeAspect="1" noChangeArrowheads="1"/>
+                    </pic:cNvPicPr>
+                  </pic:nvPicPr>
+                  <pic:blipFill>
+                    <a:blip r:embed="rId8">
+                      <a:extLst>
+                        <a:ext uri="{28A0092B-C50C-407E-A947-70E740481C1C}">
+                          <a14:useLocalDpi xmlns:a14="http://schemas.microsoft.com/office/drawing/2010/main" val="0"/>
+                        </a:ext>
+                      </a:extLst>
+                    </a:blip>
+                    <a:srcRect/>
+                    <a:stretch>
+                      <a:fillRect/>
+                    </a:stretch>
+                  </pic:blipFill>
+                  <pic:spPr bwMode="auto">
+                    <a:xfrm>
+                      <a:off x="0" y="0"/>
+                      <a:ext cx="6639002" cy="1466113"/>
+                    </a:xfrm>
+                    <a:prstGeom prst="rect">
+                      <a:avLst/>
+                    </a:prstGeom>
+                    <a:noFill/>
+                    <a:ln>
+                      <a:noFill/>
+                    </a:ln>
+                  </pic:spPr>
+                </pic:pic>
+              </a:graphicData>
+            </a:graphic>
+          </wp:inline>
+        </w:drawing>
       </w:r>
     </w:p>
     <w:sectPr>
@@ -3626,6 +3680,118 @@
       <w:lvlJc w:val="left"/>
       <w:pPr>
         <w:ind w:left="7200" w:hanging="360"/>
+      </w:pPr>
+      <w:rPr>
+        <w:rFonts w:ascii="Wingdings" w:hAnsi="Wingdings" w:hint="default"/>
+      </w:rPr>
+    </w:lvl>
+  </w:abstractNum>
+  <w:abstractNum w:abstractNumId="14" w15:restartNumberingAfterBreak="0">
+    <w:nsid w:val="7AFE2FB0"/>
+    <w:multiLevelType w:val="hybridMultilevel"/>
+    <w:tmpl w:val="2D30EF40"/>
+    <w:lvl w:ilvl="0" w:tplc="0190402C">
+      <w:numFmt w:val="bullet"/>
+      <w:lvlText w:val="-"/>
+      <w:lvlJc w:val="left"/>
+      <w:pPr>
+        <w:ind w:left="1770" w:hanging="360"/>
+      </w:pPr>
+      <w:rPr>
+        <w:rFonts w:ascii="Calibri" w:eastAsia="DejaVu Sans Condensed" w:hAnsi="Calibri" w:cs="Calibri" w:hint="default"/>
+      </w:rPr>
+    </w:lvl>
+    <w:lvl w:ilvl="1" w:tplc="08160003" w:tentative="1">
+      <w:start w:val="1"/>
+      <w:numFmt w:val="bullet"/>
+      <w:lvlText w:val="o"/>
+      <w:lvlJc w:val="left"/>
+      <w:pPr>
+        <w:ind w:left="2490" w:hanging="360"/>
+      </w:pPr>
+      <w:rPr>
+        <w:rFonts w:ascii="Courier New" w:hAnsi="Courier New" w:cs="Courier New" w:hint="default"/>
+      </w:rPr>
+    </w:lvl>
+    <w:lvl w:ilvl="2" w:tplc="08160005" w:tentative="1">
+      <w:start w:val="1"/>
+      <w:numFmt w:val="bullet"/>
+      <w:lvlText w:val=""/>
+      <w:lvlJc w:val="left"/>
+      <w:pPr>
+        <w:ind w:left="3210" w:hanging="360"/>
+      </w:pPr>
+      <w:rPr>
+        <w:rFonts w:ascii="Wingdings" w:hAnsi="Wingdings" w:hint="default"/>
+      </w:rPr>
+    </w:lvl>
+    <w:lvl w:ilvl="3" w:tplc="08160001" w:tentative="1">
+      <w:start w:val="1"/>
+      <w:numFmt w:val="bullet"/>
+      <w:lvlText w:val=""/>
+      <w:lvlJc w:val="left"/>
+      <w:pPr>
+        <w:ind w:left="3930" w:hanging="360"/>
+      </w:pPr>
+      <w:rPr>
+        <w:rFonts w:ascii="Symbol" w:hAnsi="Symbol" w:hint="default"/>
+      </w:rPr>
+    </w:lvl>
+    <w:lvl w:ilvl="4" w:tplc="08160003" w:tentative="1">
+      <w:start w:val="1"/>
+      <w:numFmt w:val="bullet"/>
+      <w:lvlText w:val="o"/>
+      <w:lvlJc w:val="left"/>
+      <w:pPr>
+        <w:ind w:left="4650" w:hanging="360"/>
+      </w:pPr>
+      <w:rPr>
+        <w:rFonts w:ascii="Courier New" w:hAnsi="Courier New" w:cs="Courier New" w:hint="default"/>
+      </w:rPr>
+    </w:lvl>
+    <w:lvl w:ilvl="5" w:tplc="08160005" w:tentative="1">
+      <w:start w:val="1"/>
+      <w:numFmt w:val="bullet"/>
+      <w:lvlText w:val=""/>
+      <w:lvlJc w:val="left"/>
+      <w:pPr>
+        <w:ind w:left="5370" w:hanging="360"/>
+      </w:pPr>
+      <w:rPr>
+        <w:rFonts w:ascii="Wingdings" w:hAnsi="Wingdings" w:hint="default"/>
+      </w:rPr>
+    </w:lvl>
+    <w:lvl w:ilvl="6" w:tplc="08160001" w:tentative="1">
+      <w:start w:val="1"/>
+      <w:numFmt w:val="bullet"/>
+      <w:lvlText w:val=""/>
+      <w:lvlJc w:val="left"/>
+      <w:pPr>
+        <w:ind w:left="6090" w:hanging="360"/>
+      </w:pPr>
+      <w:rPr>
+        <w:rFonts w:ascii="Symbol" w:hAnsi="Symbol" w:hint="default"/>
+      </w:rPr>
+    </w:lvl>
+    <w:lvl w:ilvl="7" w:tplc="08160003" w:tentative="1">
+      <w:start w:val="1"/>
+      <w:numFmt w:val="bullet"/>
+      <w:lvlText w:val="o"/>
+      <w:lvlJc w:val="left"/>
+      <w:pPr>
+        <w:ind w:left="6810" w:hanging="360"/>
+      </w:pPr>
+      <w:rPr>
+        <w:rFonts w:ascii="Courier New" w:hAnsi="Courier New" w:cs="Courier New" w:hint="default"/>
+      </w:rPr>
+    </w:lvl>
+    <w:lvl w:ilvl="8" w:tplc="08160005" w:tentative="1">
+      <w:start w:val="1"/>
+      <w:numFmt w:val="bullet"/>
+      <w:lvlText w:val=""/>
+      <w:lvlJc w:val="left"/>
+      <w:pPr>
+        <w:ind w:left="7530" w:hanging="360"/>
       </w:pPr>
       <w:rPr>
         <w:rFonts w:ascii="Wingdings" w:hAnsi="Wingdings" w:hint="default"/>
@@ -3673,6 +3839,9 @@
   </w:num>
   <w:num w:numId="14">
     <w:abstractNumId w:val="12"/>
+  </w:num>
+  <w:num w:numId="15">
+    <w:abstractNumId w:val="14"/>
   </w:num>
 </w:numbering>
 </file>

</xml_diff>